<commit_message>
1.0.0 first useful version
</commit_message>
<xml_diff>
--- a/HelloWorld.docx
+++ b/HelloWorld.docx
@@ -10,29 +10,13 @@
     <w:p/>
     <w:p>
       <w:r>
-        <w:t>${</w:t>
-      </w:r>
-      <w:proofErr w:type="spellStart"/>
-      <w:r>
-        <w:t>stinkTier</w:t>
-      </w:r>
-      <w:proofErr w:type="spellEnd"/>
-      <w:r>
-        <w:t>}</w:t>
+        <w:t>${stinkTier}</w:t>
       </w:r>
     </w:p>
     <w:p/>
     <w:p>
       <w:r>
-        <w:t>${</w:t>
-      </w:r>
-      <w:proofErr w:type="spellStart"/>
-      <w:r>
-        <w:t>Whoot</w:t>
-      </w:r>
-      <w:proofErr w:type="spellEnd"/>
-      <w:r>
-        <w:t>}</w:t>
+        <w:t>${Whoot}</w:t>
       </w:r>
     </w:p>
     <w:p/>
@@ -44,69 +28,19 @@
           <w:szCs w:val="18"/>
         </w:rPr>
       </w:pPr>
-      <w:proofErr w:type="spellStart"/>
       <w:r>
         <w:rPr>
           <w:sz w:val="36"/>
           <w:szCs w:val="36"/>
         </w:rPr>
-        <w:t>Lorem</w:t>
+        <w:t xml:space="preserve">Lorem Ipsum, sdfsdfsdfs </w:t>
       </w:r>
-      <w:proofErr w:type="spellEnd"/>
-      <w:r>
-        <w:rPr>
-          <w:sz w:val="36"/>
-          <w:szCs w:val="36"/>
-        </w:rPr>
-        <w:t xml:space="preserve"> </w:t>
-      </w:r>
-      <w:proofErr w:type="spellStart"/>
-      <w:r>
-        <w:rPr>
-          <w:sz w:val="36"/>
-          <w:szCs w:val="36"/>
-        </w:rPr>
-        <w:t>Ipsum</w:t>
-      </w:r>
-      <w:proofErr w:type="spellEnd"/>
-      <w:r>
-        <w:rPr>
-          <w:sz w:val="36"/>
-          <w:szCs w:val="36"/>
-        </w:rPr>
-        <w:t xml:space="preserve">, </w:t>
-      </w:r>
-      <w:proofErr w:type="spellStart"/>
-      <w:r>
-        <w:rPr>
-          <w:sz w:val="36"/>
-          <w:szCs w:val="36"/>
-        </w:rPr>
-        <w:t>sdfsdfsdfs</w:t>
-      </w:r>
-      <w:proofErr w:type="spellEnd"/>
-      <w:r>
-        <w:rPr>
-          <w:sz w:val="36"/>
-          <w:szCs w:val="36"/>
-        </w:rPr>
-        <w:t xml:space="preserve"> </w:t>
-      </w:r>
-      <w:proofErr w:type="spellStart"/>
       <w:r>
         <w:rPr>
           <w:sz w:val="18"/>
           <w:szCs w:val="18"/>
         </w:rPr>
-        <w:t>sdfsdfsdf</w:t>
-      </w:r>
-      <w:proofErr w:type="spellEnd"/>
-      <w:r>
-        <w:rPr>
-          <w:sz w:val="18"/>
-          <w:szCs w:val="18"/>
-        </w:rPr>
-        <w:t xml:space="preserve">  </w:t>
+        <w:t xml:space="preserve">sdfsdfsdf  </w:t>
       </w:r>
     </w:p>
     <w:p>
@@ -116,21 +50,12 @@
           <w:szCs w:val="18"/>
         </w:rPr>
       </w:pPr>
-      <w:proofErr w:type="spellStart"/>
       <w:r>
         <w:rPr>
           <w:sz w:val="18"/>
           <w:szCs w:val="18"/>
         </w:rPr>
-        <w:t>Sdasdsads</w:t>
-      </w:r>
-      <w:proofErr w:type="spellEnd"/>
-      <w:r>
-        <w:rPr>
-          <w:sz w:val="18"/>
-          <w:szCs w:val="18"/>
-        </w:rPr>
-        <w:t xml:space="preserve"> </w:t>
+        <w:t xml:space="preserve">Sdasdsads </w:t>
       </w:r>
     </w:p>
     <w:p>
@@ -140,7 +65,6 @@
           <w:szCs w:val="18"/>
         </w:rPr>
       </w:pPr>
-      <w:proofErr w:type="spellStart"/>
       <w:r>
         <w:rPr>
           <w:sz w:val="18"/>
@@ -148,7 +72,6 @@
         </w:rPr>
         <w:t>Sdasdasd</w:t>
       </w:r>
-      <w:proofErr w:type="spellEnd"/>
     </w:p>
     <w:p>
       <w:pPr>
@@ -165,7 +88,6 @@
           <w:szCs w:val="18"/>
         </w:rPr>
       </w:pPr>
-      <w:proofErr w:type="spellStart"/>
       <w:r>
         <w:rPr>
           <w:sz w:val="18"/>
@@ -173,7 +95,6 @@
         </w:rPr>
         <w:t>Asdadadaada</w:t>
       </w:r>
-      <w:proofErr w:type="spellEnd"/>
     </w:p>
     <w:p>
       <w:pPr>
@@ -190,7 +111,6 @@
           <w:szCs w:val="36"/>
         </w:rPr>
       </w:pPr>
-      <w:proofErr w:type="spellStart"/>
       <w:r>
         <w:rPr>
           <w:rFonts w:ascii="Calibri" w:hAnsi="Calibri"/>
@@ -199,986 +119,7 @@
           <w:szCs w:val="27"/>
           <w:shd w:val="clear" w:color="auto" w:fill="FFFFFF"/>
         </w:rPr>
-        <w:t>Perhaps</w:t>
-      </w:r>
-      <w:proofErr w:type="spellEnd"/>
-      <w:r>
-        <w:rPr>
-          <w:rFonts w:ascii="Calibri" w:hAnsi="Calibri"/>
-          <w:color w:val="333333"/>
-          <w:sz w:val="27"/>
-          <w:szCs w:val="27"/>
-          <w:shd w:val="clear" w:color="auto" w:fill="FFFFFF"/>
-        </w:rPr>
-        <w:t xml:space="preserve"> </w:t>
-      </w:r>
-      <w:proofErr w:type="spellStart"/>
-      <w:r>
-        <w:rPr>
-          <w:rFonts w:ascii="Calibri" w:hAnsi="Calibri"/>
-          <w:color w:val="333333"/>
-          <w:sz w:val="27"/>
-          <w:szCs w:val="27"/>
-          <w:shd w:val="clear" w:color="auto" w:fill="FFFFFF"/>
-        </w:rPr>
-        <w:t>the</w:t>
-      </w:r>
-      <w:proofErr w:type="spellEnd"/>
-      <w:r>
-        <w:rPr>
-          <w:rFonts w:ascii="Calibri" w:hAnsi="Calibri"/>
-          <w:color w:val="333333"/>
-          <w:sz w:val="27"/>
-          <w:szCs w:val="27"/>
-          <w:shd w:val="clear" w:color="auto" w:fill="FFFFFF"/>
-        </w:rPr>
-        <w:t xml:space="preserve"> </w:t>
-      </w:r>
-      <w:proofErr w:type="spellStart"/>
-      <w:r>
-        <w:rPr>
-          <w:rFonts w:ascii="Calibri" w:hAnsi="Calibri"/>
-          <w:color w:val="333333"/>
-          <w:sz w:val="27"/>
-          <w:szCs w:val="27"/>
-          <w:shd w:val="clear" w:color="auto" w:fill="FFFFFF"/>
-        </w:rPr>
-        <w:t>most</w:t>
-      </w:r>
-      <w:proofErr w:type="spellEnd"/>
-      <w:r>
-        <w:rPr>
-          <w:rFonts w:ascii="Calibri" w:hAnsi="Calibri"/>
-          <w:color w:val="333333"/>
-          <w:sz w:val="27"/>
-          <w:szCs w:val="27"/>
-          <w:shd w:val="clear" w:color="auto" w:fill="FFFFFF"/>
-        </w:rPr>
-        <w:t xml:space="preserve"> </w:t>
-      </w:r>
-      <w:proofErr w:type="spellStart"/>
-      <w:r>
-        <w:rPr>
-          <w:rFonts w:ascii="Calibri" w:hAnsi="Calibri"/>
-          <w:color w:val="333333"/>
-          <w:sz w:val="27"/>
-          <w:szCs w:val="27"/>
-          <w:shd w:val="clear" w:color="auto" w:fill="FFFFFF"/>
-        </w:rPr>
-        <w:t>useful</w:t>
-      </w:r>
-      <w:proofErr w:type="spellEnd"/>
-      <w:r>
-        <w:rPr>
-          <w:rFonts w:ascii="Calibri" w:hAnsi="Calibri"/>
-          <w:color w:val="333333"/>
-          <w:sz w:val="27"/>
-          <w:szCs w:val="27"/>
-          <w:shd w:val="clear" w:color="auto" w:fill="FFFFFF"/>
-        </w:rPr>
-        <w:t xml:space="preserve"> </w:t>
-      </w:r>
-      <w:proofErr w:type="spellStart"/>
-      <w:r>
-        <w:rPr>
-          <w:rFonts w:ascii="Calibri" w:hAnsi="Calibri"/>
-          <w:color w:val="333333"/>
-          <w:sz w:val="27"/>
-          <w:szCs w:val="27"/>
-          <w:shd w:val="clear" w:color="auto" w:fill="FFFFFF"/>
-        </w:rPr>
-        <w:t>simplification</w:t>
-      </w:r>
-      <w:proofErr w:type="spellEnd"/>
-      <w:r>
-        <w:rPr>
-          <w:rFonts w:ascii="Calibri" w:hAnsi="Calibri"/>
-          <w:color w:val="333333"/>
-          <w:sz w:val="27"/>
-          <w:szCs w:val="27"/>
-          <w:shd w:val="clear" w:color="auto" w:fill="FFFFFF"/>
-        </w:rPr>
-        <w:t xml:space="preserve"> </w:t>
-      </w:r>
-      <w:proofErr w:type="spellStart"/>
-      <w:r>
-        <w:rPr>
-          <w:rFonts w:ascii="Calibri" w:hAnsi="Calibri"/>
-          <w:color w:val="333333"/>
-          <w:sz w:val="27"/>
-          <w:szCs w:val="27"/>
-          <w:shd w:val="clear" w:color="auto" w:fill="FFFFFF"/>
-        </w:rPr>
-        <w:t>that</w:t>
-      </w:r>
-      <w:proofErr w:type="spellEnd"/>
-      <w:r>
-        <w:rPr>
-          <w:rFonts w:ascii="Calibri" w:hAnsi="Calibri"/>
-          <w:color w:val="333333"/>
-          <w:sz w:val="27"/>
-          <w:szCs w:val="27"/>
-          <w:shd w:val="clear" w:color="auto" w:fill="FFFFFF"/>
-        </w:rPr>
-        <w:t xml:space="preserve"> </w:t>
-      </w:r>
-      <w:proofErr w:type="spellStart"/>
-      <w:r>
-        <w:rPr>
-          <w:rFonts w:ascii="Calibri" w:hAnsi="Calibri"/>
-          <w:color w:val="333333"/>
-          <w:sz w:val="27"/>
-          <w:szCs w:val="27"/>
-          <w:shd w:val="clear" w:color="auto" w:fill="FFFFFF"/>
-        </w:rPr>
-        <w:t>this</w:t>
-      </w:r>
-      <w:proofErr w:type="spellEnd"/>
-      <w:r>
-        <w:rPr>
-          <w:rFonts w:ascii="Calibri" w:hAnsi="Calibri"/>
-          <w:color w:val="333333"/>
-          <w:sz w:val="27"/>
-          <w:szCs w:val="27"/>
-          <w:shd w:val="clear" w:color="auto" w:fill="FFFFFF"/>
-        </w:rPr>
-        <w:t xml:space="preserve"> </w:t>
-      </w:r>
-      <w:proofErr w:type="spellStart"/>
-      <w:r>
-        <w:rPr>
-          <w:rFonts w:ascii="Calibri" w:hAnsi="Calibri"/>
-          <w:color w:val="333333"/>
-          <w:sz w:val="27"/>
-          <w:szCs w:val="27"/>
-          <w:shd w:val="clear" w:color="auto" w:fill="FFFFFF"/>
-        </w:rPr>
-        <w:t>performs</w:t>
-      </w:r>
-      <w:proofErr w:type="spellEnd"/>
-      <w:r>
-        <w:rPr>
-          <w:rFonts w:ascii="Calibri" w:hAnsi="Calibri"/>
-          <w:color w:val="333333"/>
-          <w:sz w:val="27"/>
-          <w:szCs w:val="27"/>
-          <w:shd w:val="clear" w:color="auto" w:fill="FFFFFF"/>
-        </w:rPr>
-        <w:t xml:space="preserve"> </w:t>
-      </w:r>
-      <w:proofErr w:type="spellStart"/>
-      <w:r>
-        <w:rPr>
-          <w:rFonts w:ascii="Calibri" w:hAnsi="Calibri"/>
-          <w:color w:val="333333"/>
-          <w:sz w:val="27"/>
-          <w:szCs w:val="27"/>
-          <w:shd w:val="clear" w:color="auto" w:fill="FFFFFF"/>
-        </w:rPr>
-        <w:t>is</w:t>
-      </w:r>
-      <w:proofErr w:type="spellEnd"/>
-      <w:r>
-        <w:rPr>
-          <w:rFonts w:ascii="Calibri" w:hAnsi="Calibri"/>
-          <w:color w:val="333333"/>
-          <w:sz w:val="27"/>
-          <w:szCs w:val="27"/>
-          <w:shd w:val="clear" w:color="auto" w:fill="FFFFFF"/>
-        </w:rPr>
-        <w:t xml:space="preserve"> </w:t>
-      </w:r>
-      <w:proofErr w:type="spellStart"/>
-      <w:r>
-        <w:rPr>
-          <w:rFonts w:ascii="Calibri" w:hAnsi="Calibri"/>
-          <w:color w:val="333333"/>
-          <w:sz w:val="27"/>
-          <w:szCs w:val="27"/>
-          <w:shd w:val="clear" w:color="auto" w:fill="FFFFFF"/>
-        </w:rPr>
-        <w:t>to</w:t>
-      </w:r>
-      <w:proofErr w:type="spellEnd"/>
-      <w:r>
-        <w:rPr>
-          <w:rFonts w:ascii="Calibri" w:hAnsi="Calibri"/>
-          <w:color w:val="333333"/>
-          <w:sz w:val="27"/>
-          <w:szCs w:val="27"/>
-          <w:shd w:val="clear" w:color="auto" w:fill="FFFFFF"/>
-        </w:rPr>
-        <w:t xml:space="preserve"> </w:t>
-      </w:r>
-      <w:proofErr w:type="spellStart"/>
-      <w:r>
-        <w:rPr>
-          <w:rFonts w:ascii="Calibri" w:hAnsi="Calibri"/>
-          <w:color w:val="333333"/>
-          <w:sz w:val="27"/>
-          <w:szCs w:val="27"/>
-          <w:shd w:val="clear" w:color="auto" w:fill="FFFFFF"/>
-        </w:rPr>
-        <w:t>merge</w:t>
-      </w:r>
-      <w:proofErr w:type="spellEnd"/>
-      <w:r>
-        <w:rPr>
-          <w:rFonts w:ascii="Calibri" w:hAnsi="Calibri"/>
-          <w:color w:val="333333"/>
-          <w:sz w:val="27"/>
-          <w:szCs w:val="27"/>
-          <w:shd w:val="clear" w:color="auto" w:fill="FFFFFF"/>
-        </w:rPr>
-        <w:t xml:space="preserve"> </w:t>
-      </w:r>
-      <w:proofErr w:type="spellStart"/>
-      <w:r>
-        <w:rPr>
-          <w:rFonts w:ascii="Calibri" w:hAnsi="Calibri"/>
-          <w:color w:val="333333"/>
-          <w:sz w:val="27"/>
-          <w:szCs w:val="27"/>
-          <w:shd w:val="clear" w:color="auto" w:fill="FFFFFF"/>
-        </w:rPr>
-        <w:t>adjacent</w:t>
-      </w:r>
-      <w:proofErr w:type="spellEnd"/>
-      <w:r>
-        <w:rPr>
-          <w:rFonts w:ascii="Calibri" w:hAnsi="Calibri"/>
-          <w:color w:val="333333"/>
-          <w:sz w:val="27"/>
-          <w:szCs w:val="27"/>
-          <w:shd w:val="clear" w:color="auto" w:fill="FFFFFF"/>
-        </w:rPr>
-        <w:t xml:space="preserve"> </w:t>
-      </w:r>
-      <w:proofErr w:type="spellStart"/>
-      <w:r>
-        <w:rPr>
-          <w:rFonts w:ascii="Calibri" w:hAnsi="Calibri"/>
-          <w:color w:val="333333"/>
-          <w:sz w:val="27"/>
-          <w:szCs w:val="27"/>
-          <w:shd w:val="clear" w:color="auto" w:fill="FFFFFF"/>
-        </w:rPr>
-        <w:t>runs</w:t>
-      </w:r>
-      <w:proofErr w:type="spellEnd"/>
-      <w:r>
-        <w:rPr>
-          <w:rFonts w:ascii="Calibri" w:hAnsi="Calibri"/>
-          <w:color w:val="333333"/>
-          <w:sz w:val="27"/>
-          <w:szCs w:val="27"/>
-          <w:shd w:val="clear" w:color="auto" w:fill="FFFFFF"/>
-        </w:rPr>
-        <w:t xml:space="preserve"> </w:t>
-      </w:r>
-      <w:proofErr w:type="spellStart"/>
-      <w:r>
-        <w:rPr>
-          <w:rFonts w:ascii="Calibri" w:hAnsi="Calibri"/>
-          <w:color w:val="333333"/>
-          <w:sz w:val="27"/>
-          <w:szCs w:val="27"/>
-          <w:shd w:val="clear" w:color="auto" w:fill="FFFFFF"/>
-        </w:rPr>
-        <w:t>with</w:t>
-      </w:r>
-      <w:proofErr w:type="spellEnd"/>
-      <w:r>
-        <w:rPr>
-          <w:rFonts w:ascii="Calibri" w:hAnsi="Calibri"/>
-          <w:color w:val="333333"/>
-          <w:sz w:val="27"/>
-          <w:szCs w:val="27"/>
-          <w:shd w:val="clear" w:color="auto" w:fill="FFFFFF"/>
-        </w:rPr>
-        <w:t xml:space="preserve"> </w:t>
-      </w:r>
-      <w:proofErr w:type="spellStart"/>
-      <w:r>
-        <w:rPr>
-          <w:rFonts w:ascii="Calibri" w:hAnsi="Calibri"/>
-          <w:color w:val="333333"/>
-          <w:sz w:val="27"/>
-          <w:szCs w:val="27"/>
-          <w:shd w:val="clear" w:color="auto" w:fill="FFFFFF"/>
-        </w:rPr>
-        <w:t>identical</w:t>
-      </w:r>
-      <w:proofErr w:type="spellEnd"/>
-      <w:r>
-        <w:rPr>
-          <w:rFonts w:ascii="Calibri" w:hAnsi="Calibri"/>
-          <w:color w:val="333333"/>
-          <w:sz w:val="27"/>
-          <w:szCs w:val="27"/>
-          <w:shd w:val="clear" w:color="auto" w:fill="FFFFFF"/>
-        </w:rPr>
-        <w:t xml:space="preserve"> </w:t>
-      </w:r>
-      <w:proofErr w:type="spellStart"/>
-      <w:r>
-        <w:rPr>
-          <w:rFonts w:ascii="Calibri" w:hAnsi="Calibri"/>
-          <w:color w:val="333333"/>
-          <w:sz w:val="27"/>
-          <w:szCs w:val="27"/>
-          <w:shd w:val="clear" w:color="auto" w:fill="FFFFFF"/>
-        </w:rPr>
-        <w:t>formatting</w:t>
-      </w:r>
-      <w:proofErr w:type="spellEnd"/>
-      <w:r>
-        <w:rPr>
-          <w:rFonts w:ascii="Calibri" w:hAnsi="Calibri"/>
-          <w:color w:val="333333"/>
-          <w:sz w:val="27"/>
-          <w:szCs w:val="27"/>
-          <w:shd w:val="clear" w:color="auto" w:fill="FFFFFF"/>
-        </w:rPr>
-        <w:t xml:space="preserve">.  </w:t>
-      </w:r>
-      <w:proofErr w:type="spellStart"/>
-      <w:r>
-        <w:rPr>
-          <w:rFonts w:ascii="Calibri" w:hAnsi="Calibri"/>
-          <w:color w:val="333333"/>
-          <w:sz w:val="27"/>
-          <w:szCs w:val="27"/>
-          <w:shd w:val="clear" w:color="auto" w:fill="FFFFFF"/>
-        </w:rPr>
-        <w:t>There</w:t>
-      </w:r>
-      <w:proofErr w:type="spellEnd"/>
-      <w:r>
-        <w:rPr>
-          <w:rFonts w:ascii="Calibri" w:hAnsi="Calibri"/>
-          <w:color w:val="333333"/>
-          <w:sz w:val="27"/>
-          <w:szCs w:val="27"/>
-          <w:shd w:val="clear" w:color="auto" w:fill="FFFFFF"/>
-        </w:rPr>
-        <w:t xml:space="preserve"> </w:t>
-      </w:r>
-      <w:proofErr w:type="spellStart"/>
-      <w:r>
-        <w:rPr>
-          <w:rFonts w:ascii="Calibri" w:hAnsi="Calibri"/>
-          <w:color w:val="333333"/>
-          <w:sz w:val="27"/>
-          <w:szCs w:val="27"/>
-          <w:shd w:val="clear" w:color="auto" w:fill="FFFFFF"/>
-        </w:rPr>
-        <w:t>is</w:t>
-      </w:r>
-      <w:proofErr w:type="spellEnd"/>
-      <w:r>
-        <w:rPr>
-          <w:rFonts w:ascii="Calibri" w:hAnsi="Calibri"/>
-          <w:color w:val="333333"/>
-          <w:sz w:val="27"/>
-          <w:szCs w:val="27"/>
-          <w:shd w:val="clear" w:color="auto" w:fill="FFFFFF"/>
-        </w:rPr>
-        <w:t xml:space="preserve"> not an </w:t>
-      </w:r>
-      <w:proofErr w:type="spellStart"/>
-      <w:r>
-        <w:rPr>
-          <w:rFonts w:ascii="Calibri" w:hAnsi="Calibri"/>
-          <w:color w:val="333333"/>
-          <w:sz w:val="27"/>
-          <w:szCs w:val="27"/>
-          <w:shd w:val="clear" w:color="auto" w:fill="FFFFFF"/>
-        </w:rPr>
-        <w:t>option</w:t>
-      </w:r>
-      <w:proofErr w:type="spellEnd"/>
-      <w:r>
-        <w:rPr>
-          <w:rFonts w:ascii="Calibri" w:hAnsi="Calibri"/>
-          <w:color w:val="333333"/>
-          <w:sz w:val="27"/>
-          <w:szCs w:val="27"/>
-          <w:shd w:val="clear" w:color="auto" w:fill="FFFFFF"/>
-        </w:rPr>
-        <w:t xml:space="preserve"> </w:t>
-      </w:r>
-      <w:proofErr w:type="spellStart"/>
-      <w:r>
-        <w:rPr>
-          <w:rFonts w:ascii="Calibri" w:hAnsi="Calibri"/>
-          <w:color w:val="333333"/>
-          <w:sz w:val="27"/>
-          <w:szCs w:val="27"/>
-          <w:shd w:val="clear" w:color="auto" w:fill="FFFFFF"/>
-        </w:rPr>
-        <w:t>for</w:t>
-      </w:r>
-      <w:proofErr w:type="spellEnd"/>
-      <w:r>
-        <w:rPr>
-          <w:rFonts w:ascii="Calibri" w:hAnsi="Calibri"/>
-          <w:color w:val="333333"/>
-          <w:sz w:val="27"/>
-          <w:szCs w:val="27"/>
-          <w:shd w:val="clear" w:color="auto" w:fill="FFFFFF"/>
-        </w:rPr>
-        <w:t xml:space="preserve"> </w:t>
-      </w:r>
-      <w:proofErr w:type="spellStart"/>
-      <w:r>
-        <w:rPr>
-          <w:rFonts w:ascii="Calibri" w:hAnsi="Calibri"/>
-          <w:color w:val="333333"/>
-          <w:sz w:val="27"/>
-          <w:szCs w:val="27"/>
-          <w:shd w:val="clear" w:color="auto" w:fill="FFFFFF"/>
-        </w:rPr>
-        <w:t>this</w:t>
-      </w:r>
-      <w:proofErr w:type="spellEnd"/>
-      <w:r>
-        <w:rPr>
-          <w:rFonts w:ascii="Calibri" w:hAnsi="Calibri"/>
-          <w:color w:val="333333"/>
-          <w:sz w:val="27"/>
-          <w:szCs w:val="27"/>
-          <w:shd w:val="clear" w:color="auto" w:fill="FFFFFF"/>
-        </w:rPr>
-        <w:t xml:space="preserve">, </w:t>
-      </w:r>
-      <w:proofErr w:type="spellStart"/>
-      <w:r>
-        <w:rPr>
-          <w:rFonts w:ascii="Calibri" w:hAnsi="Calibri"/>
-          <w:color w:val="333333"/>
-          <w:sz w:val="27"/>
-          <w:szCs w:val="27"/>
-          <w:shd w:val="clear" w:color="auto" w:fill="FFFFFF"/>
-        </w:rPr>
-        <w:t>as</w:t>
-      </w:r>
-      <w:proofErr w:type="spellEnd"/>
-      <w:r>
-        <w:rPr>
-          <w:rFonts w:ascii="Calibri" w:hAnsi="Calibri"/>
-          <w:color w:val="333333"/>
-          <w:sz w:val="27"/>
-          <w:szCs w:val="27"/>
-          <w:shd w:val="clear" w:color="auto" w:fill="FFFFFF"/>
-        </w:rPr>
-        <w:t xml:space="preserve"> </w:t>
-      </w:r>
-      <w:proofErr w:type="spellStart"/>
-      <w:r>
-        <w:rPr>
-          <w:rFonts w:ascii="Calibri" w:hAnsi="Calibri"/>
-          <w:color w:val="333333"/>
-          <w:sz w:val="27"/>
-          <w:szCs w:val="27"/>
-          <w:shd w:val="clear" w:color="auto" w:fill="FFFFFF"/>
-        </w:rPr>
-        <w:t>MarkupSimplifier</w:t>
-      </w:r>
-      <w:proofErr w:type="spellEnd"/>
-      <w:r>
-        <w:rPr>
-          <w:rFonts w:ascii="Calibri" w:hAnsi="Calibri"/>
-          <w:color w:val="333333"/>
-          <w:sz w:val="27"/>
-          <w:szCs w:val="27"/>
-          <w:shd w:val="clear" w:color="auto" w:fill="FFFFFF"/>
-        </w:rPr>
-        <w:t xml:space="preserve"> will </w:t>
-      </w:r>
-      <w:proofErr w:type="spellStart"/>
-      <w:r>
-        <w:rPr>
-          <w:rFonts w:ascii="Calibri" w:hAnsi="Calibri"/>
-          <w:color w:val="333333"/>
-          <w:sz w:val="27"/>
-          <w:szCs w:val="27"/>
-          <w:shd w:val="clear" w:color="auto" w:fill="FFFFFF"/>
-        </w:rPr>
-        <w:t>always</w:t>
-      </w:r>
-      <w:proofErr w:type="spellEnd"/>
-      <w:r>
-        <w:rPr>
-          <w:rFonts w:ascii="Calibri" w:hAnsi="Calibri"/>
-          <w:color w:val="333333"/>
-          <w:sz w:val="27"/>
-          <w:szCs w:val="27"/>
-          <w:shd w:val="clear" w:color="auto" w:fill="FFFFFF"/>
-        </w:rPr>
-        <w:t xml:space="preserve"> </w:t>
-      </w:r>
-      <w:proofErr w:type="spellStart"/>
-      <w:r>
-        <w:rPr>
-          <w:rFonts w:ascii="Calibri" w:hAnsi="Calibri"/>
-          <w:color w:val="333333"/>
-          <w:sz w:val="27"/>
-          <w:szCs w:val="27"/>
-          <w:shd w:val="clear" w:color="auto" w:fill="FFFFFF"/>
-        </w:rPr>
-        <w:t>merge</w:t>
-      </w:r>
-      <w:proofErr w:type="spellEnd"/>
-      <w:r>
-        <w:rPr>
-          <w:rFonts w:ascii="Calibri" w:hAnsi="Calibri"/>
-          <w:color w:val="333333"/>
-          <w:sz w:val="27"/>
-          <w:szCs w:val="27"/>
-          <w:shd w:val="clear" w:color="auto" w:fill="FFFFFF"/>
-        </w:rPr>
-        <w:t xml:space="preserve"> </w:t>
-      </w:r>
-      <w:proofErr w:type="spellStart"/>
-      <w:r>
-        <w:rPr>
-          <w:rFonts w:ascii="Calibri" w:hAnsi="Calibri"/>
-          <w:color w:val="333333"/>
-          <w:sz w:val="27"/>
-          <w:szCs w:val="27"/>
-          <w:shd w:val="clear" w:color="auto" w:fill="FFFFFF"/>
-        </w:rPr>
-        <w:t>adjacent</w:t>
-      </w:r>
-      <w:proofErr w:type="spellEnd"/>
-      <w:r>
-        <w:rPr>
-          <w:rFonts w:ascii="Calibri" w:hAnsi="Calibri"/>
-          <w:color w:val="333333"/>
-          <w:sz w:val="27"/>
-          <w:szCs w:val="27"/>
-          <w:shd w:val="clear" w:color="auto" w:fill="FFFFFF"/>
-        </w:rPr>
-        <w:t xml:space="preserve"> </w:t>
-      </w:r>
-      <w:proofErr w:type="spellStart"/>
-      <w:r>
-        <w:rPr>
-          <w:rFonts w:ascii="Calibri" w:hAnsi="Calibri"/>
-          <w:color w:val="333333"/>
-          <w:sz w:val="27"/>
-          <w:szCs w:val="27"/>
-          <w:shd w:val="clear" w:color="auto" w:fill="FFFFFF"/>
-        </w:rPr>
-        <w:t>runs</w:t>
-      </w:r>
-      <w:proofErr w:type="spellEnd"/>
-      <w:r>
-        <w:rPr>
-          <w:rFonts w:ascii="Calibri" w:hAnsi="Calibri"/>
-          <w:color w:val="333333"/>
-          <w:sz w:val="27"/>
-          <w:szCs w:val="27"/>
-          <w:shd w:val="clear" w:color="auto" w:fill="FFFFFF"/>
-        </w:rPr>
-        <w:t xml:space="preserve"> </w:t>
-      </w:r>
-      <w:proofErr w:type="spellStart"/>
-      <w:r>
-        <w:rPr>
-          <w:rFonts w:ascii="Calibri" w:hAnsi="Calibri"/>
-          <w:color w:val="333333"/>
-          <w:sz w:val="27"/>
-          <w:szCs w:val="27"/>
-          <w:shd w:val="clear" w:color="auto" w:fill="FFFFFF"/>
-        </w:rPr>
-        <w:t>with</w:t>
-      </w:r>
-      <w:proofErr w:type="spellEnd"/>
-      <w:r>
-        <w:rPr>
-          <w:rFonts w:ascii="Calibri" w:hAnsi="Calibri"/>
-          <w:color w:val="333333"/>
-          <w:sz w:val="27"/>
-          <w:szCs w:val="27"/>
-          <w:shd w:val="clear" w:color="auto" w:fill="FFFFFF"/>
-        </w:rPr>
-        <w:t xml:space="preserve"> </w:t>
-      </w:r>
-      <w:proofErr w:type="spellStart"/>
-      <w:r>
-        <w:rPr>
-          <w:rFonts w:ascii="Calibri" w:hAnsi="Calibri"/>
-          <w:color w:val="333333"/>
-          <w:sz w:val="27"/>
-          <w:szCs w:val="27"/>
-          <w:shd w:val="clear" w:color="auto" w:fill="FFFFFF"/>
-        </w:rPr>
-        <w:t>identical</w:t>
-      </w:r>
-      <w:proofErr w:type="spellEnd"/>
-      <w:r>
-        <w:rPr>
-          <w:rFonts w:ascii="Calibri" w:hAnsi="Calibri"/>
-          <w:color w:val="333333"/>
-          <w:sz w:val="27"/>
-          <w:szCs w:val="27"/>
-          <w:shd w:val="clear" w:color="auto" w:fill="FFFFFF"/>
-        </w:rPr>
-        <w:t xml:space="preserve"> </w:t>
-      </w:r>
-      <w:proofErr w:type="spellStart"/>
-      <w:r>
-        <w:rPr>
-          <w:rFonts w:ascii="Calibri" w:hAnsi="Calibri"/>
-          <w:color w:val="333333"/>
-          <w:sz w:val="27"/>
-          <w:szCs w:val="27"/>
-          <w:shd w:val="clear" w:color="auto" w:fill="FFFFFF"/>
-        </w:rPr>
-        <w:t>formatting</w:t>
-      </w:r>
-      <w:proofErr w:type="spellEnd"/>
-      <w:r>
-        <w:rPr>
-          <w:rFonts w:ascii="Calibri" w:hAnsi="Calibri"/>
-          <w:color w:val="333333"/>
-          <w:sz w:val="27"/>
-          <w:szCs w:val="27"/>
-          <w:shd w:val="clear" w:color="auto" w:fill="FFFFFF"/>
-        </w:rPr>
-        <w:t xml:space="preserve">.  Open XML </w:t>
-      </w:r>
-      <w:proofErr w:type="spellStart"/>
-      <w:r>
-        <w:rPr>
-          <w:rFonts w:ascii="Calibri" w:hAnsi="Calibri"/>
-          <w:color w:val="333333"/>
-          <w:sz w:val="27"/>
-          <w:szCs w:val="27"/>
-          <w:shd w:val="clear" w:color="auto" w:fill="FFFFFF"/>
-        </w:rPr>
-        <w:t>applications</w:t>
-      </w:r>
-      <w:proofErr w:type="spellEnd"/>
-      <w:r>
-        <w:rPr>
-          <w:rFonts w:ascii="Calibri" w:hAnsi="Calibri"/>
-          <w:color w:val="333333"/>
-          <w:sz w:val="27"/>
-          <w:szCs w:val="27"/>
-          <w:shd w:val="clear" w:color="auto" w:fill="FFFFFF"/>
-        </w:rPr>
-        <w:t xml:space="preserve">, </w:t>
-      </w:r>
-      <w:proofErr w:type="spellStart"/>
-      <w:r>
-        <w:rPr>
-          <w:rFonts w:ascii="Calibri" w:hAnsi="Calibri"/>
-          <w:color w:val="333333"/>
-          <w:sz w:val="27"/>
-          <w:szCs w:val="27"/>
-          <w:shd w:val="clear" w:color="auto" w:fill="FFFFFF"/>
-        </w:rPr>
-        <w:t>including</w:t>
-      </w:r>
-      <w:proofErr w:type="spellEnd"/>
-      <w:r>
-        <w:rPr>
-          <w:rFonts w:ascii="Calibri" w:hAnsi="Calibri"/>
-          <w:color w:val="333333"/>
-          <w:sz w:val="27"/>
-          <w:szCs w:val="27"/>
-          <w:shd w:val="clear" w:color="auto" w:fill="FFFFFF"/>
-        </w:rPr>
-        <w:t xml:space="preserve"> Word, </w:t>
-      </w:r>
-      <w:proofErr w:type="spellStart"/>
-      <w:r>
-        <w:rPr>
-          <w:rFonts w:ascii="Calibri" w:hAnsi="Calibri"/>
-          <w:color w:val="333333"/>
-          <w:sz w:val="27"/>
-          <w:szCs w:val="27"/>
-          <w:shd w:val="clear" w:color="auto" w:fill="FFFFFF"/>
-        </w:rPr>
-        <w:t>can</w:t>
-      </w:r>
-      <w:proofErr w:type="spellEnd"/>
-      <w:r>
-        <w:rPr>
-          <w:rFonts w:ascii="Calibri" w:hAnsi="Calibri"/>
-          <w:color w:val="333333"/>
-          <w:sz w:val="27"/>
-          <w:szCs w:val="27"/>
-          <w:shd w:val="clear" w:color="auto" w:fill="FFFFFF"/>
-        </w:rPr>
-        <w:t xml:space="preserve"> </w:t>
-      </w:r>
-      <w:proofErr w:type="spellStart"/>
-      <w:r>
-        <w:rPr>
-          <w:rFonts w:ascii="Calibri" w:hAnsi="Calibri"/>
-          <w:color w:val="333333"/>
-          <w:sz w:val="27"/>
-          <w:szCs w:val="27"/>
-          <w:shd w:val="clear" w:color="auto" w:fill="FFFFFF"/>
-        </w:rPr>
-        <w:t>arbitrarily</w:t>
-      </w:r>
-      <w:proofErr w:type="spellEnd"/>
-      <w:r>
-        <w:rPr>
-          <w:rFonts w:ascii="Calibri" w:hAnsi="Calibri"/>
-          <w:color w:val="333333"/>
-          <w:sz w:val="27"/>
-          <w:szCs w:val="27"/>
-          <w:shd w:val="clear" w:color="auto" w:fill="FFFFFF"/>
-        </w:rPr>
-        <w:t xml:space="preserve"> </w:t>
-      </w:r>
-      <w:proofErr w:type="spellStart"/>
-      <w:r>
-        <w:rPr>
-          <w:rFonts w:ascii="Calibri" w:hAnsi="Calibri"/>
-          <w:color w:val="333333"/>
-          <w:sz w:val="27"/>
-          <w:szCs w:val="27"/>
-          <w:shd w:val="clear" w:color="auto" w:fill="FFFFFF"/>
-        </w:rPr>
-        <w:t>split</w:t>
-      </w:r>
-      <w:proofErr w:type="spellEnd"/>
-      <w:r>
-        <w:rPr>
-          <w:rFonts w:ascii="Calibri" w:hAnsi="Calibri"/>
-          <w:color w:val="333333"/>
-          <w:sz w:val="27"/>
-          <w:szCs w:val="27"/>
-          <w:shd w:val="clear" w:color="auto" w:fill="FFFFFF"/>
-        </w:rPr>
-        <w:t xml:space="preserve"> </w:t>
-      </w:r>
-      <w:proofErr w:type="spellStart"/>
-      <w:r>
-        <w:rPr>
-          <w:rFonts w:ascii="Calibri" w:hAnsi="Calibri"/>
-          <w:color w:val="333333"/>
-          <w:sz w:val="27"/>
-          <w:szCs w:val="27"/>
-          <w:shd w:val="clear" w:color="auto" w:fill="FFFFFF"/>
-        </w:rPr>
-        <w:t>runs</w:t>
-      </w:r>
-      <w:proofErr w:type="spellEnd"/>
-      <w:r>
-        <w:rPr>
-          <w:rFonts w:ascii="Calibri" w:hAnsi="Calibri"/>
-          <w:color w:val="333333"/>
-          <w:sz w:val="27"/>
-          <w:szCs w:val="27"/>
-          <w:shd w:val="clear" w:color="auto" w:fill="FFFFFF"/>
-        </w:rPr>
-        <w:t xml:space="preserve"> </w:t>
-      </w:r>
-      <w:proofErr w:type="spellStart"/>
-      <w:r>
-        <w:rPr>
-          <w:rFonts w:ascii="Calibri" w:hAnsi="Calibri"/>
-          <w:color w:val="333333"/>
-          <w:sz w:val="27"/>
-          <w:szCs w:val="27"/>
-          <w:shd w:val="clear" w:color="auto" w:fill="FFFFFF"/>
-        </w:rPr>
-        <w:t>as</w:t>
-      </w:r>
-      <w:proofErr w:type="spellEnd"/>
-      <w:r>
-        <w:rPr>
-          <w:rFonts w:ascii="Calibri" w:hAnsi="Calibri"/>
-          <w:color w:val="333333"/>
-          <w:sz w:val="27"/>
-          <w:szCs w:val="27"/>
-          <w:shd w:val="clear" w:color="auto" w:fill="FFFFFF"/>
-        </w:rPr>
-        <w:t xml:space="preserve"> </w:t>
-      </w:r>
-      <w:proofErr w:type="spellStart"/>
-      <w:r>
-        <w:rPr>
-          <w:rFonts w:ascii="Calibri" w:hAnsi="Calibri"/>
-          <w:color w:val="333333"/>
-          <w:sz w:val="27"/>
-          <w:szCs w:val="27"/>
-          <w:shd w:val="clear" w:color="auto" w:fill="FFFFFF"/>
-        </w:rPr>
-        <w:t>necessary</w:t>
-      </w:r>
-      <w:proofErr w:type="spellEnd"/>
-      <w:r>
-        <w:rPr>
-          <w:rFonts w:ascii="Calibri" w:hAnsi="Calibri"/>
-          <w:color w:val="333333"/>
-          <w:sz w:val="27"/>
-          <w:szCs w:val="27"/>
-          <w:shd w:val="clear" w:color="auto" w:fill="FFFFFF"/>
-        </w:rPr>
-        <w:t xml:space="preserve">.  </w:t>
-      </w:r>
-      <w:proofErr w:type="spellStart"/>
-      <w:r>
-        <w:rPr>
-          <w:rFonts w:ascii="Calibri" w:hAnsi="Calibri"/>
-          <w:color w:val="333333"/>
-          <w:sz w:val="27"/>
-          <w:szCs w:val="27"/>
-          <w:shd w:val="clear" w:color="auto" w:fill="FFFFFF"/>
-        </w:rPr>
-        <w:t>If</w:t>
-      </w:r>
-      <w:proofErr w:type="spellEnd"/>
-      <w:r>
-        <w:rPr>
-          <w:rFonts w:ascii="Calibri" w:hAnsi="Calibri"/>
-          <w:color w:val="333333"/>
-          <w:sz w:val="27"/>
-          <w:szCs w:val="27"/>
-          <w:shd w:val="clear" w:color="auto" w:fill="FFFFFF"/>
-        </w:rPr>
-        <w:t xml:space="preserve"> </w:t>
-      </w:r>
-      <w:proofErr w:type="spellStart"/>
-      <w:r>
-        <w:rPr>
-          <w:rFonts w:ascii="Calibri" w:hAnsi="Calibri"/>
-          <w:color w:val="333333"/>
-          <w:sz w:val="27"/>
-          <w:szCs w:val="27"/>
-          <w:shd w:val="clear" w:color="auto" w:fill="FFFFFF"/>
-        </w:rPr>
-        <w:t>you</w:t>
-      </w:r>
-      <w:proofErr w:type="spellEnd"/>
-      <w:r>
-        <w:rPr>
-          <w:rFonts w:ascii="Calibri" w:hAnsi="Calibri"/>
-          <w:color w:val="333333"/>
-          <w:sz w:val="27"/>
-          <w:szCs w:val="27"/>
-          <w:shd w:val="clear" w:color="auto" w:fill="FFFFFF"/>
-        </w:rPr>
-        <w:t xml:space="preserve">, </w:t>
-      </w:r>
-      <w:proofErr w:type="spellStart"/>
-      <w:r>
-        <w:rPr>
-          <w:rFonts w:ascii="Calibri" w:hAnsi="Calibri"/>
-          <w:color w:val="333333"/>
-          <w:sz w:val="27"/>
-          <w:szCs w:val="27"/>
-          <w:shd w:val="clear" w:color="auto" w:fill="FFFFFF"/>
-        </w:rPr>
-        <w:t>for</w:t>
-      </w:r>
-      <w:proofErr w:type="spellEnd"/>
-      <w:r>
-        <w:rPr>
-          <w:rFonts w:ascii="Calibri" w:hAnsi="Calibri"/>
-          <w:color w:val="333333"/>
-          <w:sz w:val="27"/>
-          <w:szCs w:val="27"/>
-          <w:shd w:val="clear" w:color="auto" w:fill="FFFFFF"/>
-        </w:rPr>
-        <w:t xml:space="preserve"> </w:t>
-      </w:r>
-      <w:proofErr w:type="spellStart"/>
-      <w:r>
-        <w:rPr>
-          <w:rFonts w:ascii="Calibri" w:hAnsi="Calibri"/>
-          <w:color w:val="333333"/>
-          <w:sz w:val="27"/>
-          <w:szCs w:val="27"/>
-          <w:shd w:val="clear" w:color="auto" w:fill="FFFFFF"/>
-        </w:rPr>
-        <w:t>instance</w:t>
-      </w:r>
-      <w:proofErr w:type="spellEnd"/>
-      <w:r>
-        <w:rPr>
-          <w:rFonts w:ascii="Calibri" w:hAnsi="Calibri"/>
-          <w:color w:val="333333"/>
-          <w:sz w:val="27"/>
-          <w:szCs w:val="27"/>
-          <w:shd w:val="clear" w:color="auto" w:fill="FFFFFF"/>
-        </w:rPr>
-        <w:t xml:space="preserve">, </w:t>
-      </w:r>
-      <w:proofErr w:type="spellStart"/>
-      <w:r>
-        <w:rPr>
-          <w:rFonts w:ascii="Calibri" w:hAnsi="Calibri"/>
-          <w:color w:val="333333"/>
-          <w:sz w:val="27"/>
-          <w:szCs w:val="27"/>
-          <w:shd w:val="clear" w:color="auto" w:fill="FFFFFF"/>
-        </w:rPr>
-        <w:t>add</w:t>
-      </w:r>
-      <w:proofErr w:type="spellEnd"/>
-      <w:r>
-        <w:rPr>
-          <w:rFonts w:ascii="Calibri" w:hAnsi="Calibri"/>
-          <w:color w:val="333333"/>
-          <w:sz w:val="27"/>
-          <w:szCs w:val="27"/>
-          <w:shd w:val="clear" w:color="auto" w:fill="FFFFFF"/>
-        </w:rPr>
-        <w:t xml:space="preserve"> a </w:t>
-      </w:r>
-      <w:proofErr w:type="spellStart"/>
-      <w:r>
-        <w:rPr>
-          <w:rFonts w:ascii="Calibri" w:hAnsi="Calibri"/>
-          <w:color w:val="333333"/>
-          <w:sz w:val="27"/>
-          <w:szCs w:val="27"/>
-          <w:shd w:val="clear" w:color="auto" w:fill="FFFFFF"/>
-        </w:rPr>
-        <w:t>comment</w:t>
-      </w:r>
-      <w:proofErr w:type="spellEnd"/>
-      <w:r>
-        <w:rPr>
-          <w:rFonts w:ascii="Calibri" w:hAnsi="Calibri"/>
-          <w:color w:val="333333"/>
-          <w:sz w:val="27"/>
-          <w:szCs w:val="27"/>
-          <w:shd w:val="clear" w:color="auto" w:fill="FFFFFF"/>
-        </w:rPr>
-        <w:t xml:space="preserve"> </w:t>
-      </w:r>
-      <w:proofErr w:type="spellStart"/>
-      <w:r>
-        <w:rPr>
-          <w:rFonts w:ascii="Calibri" w:hAnsi="Calibri"/>
-          <w:color w:val="333333"/>
-          <w:sz w:val="27"/>
-          <w:szCs w:val="27"/>
-          <w:shd w:val="clear" w:color="auto" w:fill="FFFFFF"/>
-        </w:rPr>
-        <w:t>to</w:t>
-      </w:r>
-      <w:proofErr w:type="spellEnd"/>
-      <w:r>
-        <w:rPr>
-          <w:rFonts w:ascii="Calibri" w:hAnsi="Calibri"/>
-          <w:color w:val="333333"/>
-          <w:sz w:val="27"/>
-          <w:szCs w:val="27"/>
-          <w:shd w:val="clear" w:color="auto" w:fill="FFFFFF"/>
-        </w:rPr>
-        <w:t xml:space="preserve"> a do</w:t>
+        <w:t>Perhaps the most useful simplification that this performs is to merge adjacent runs with identical formatting.  There is not an option for this, as MarkupSimplifier will always merge adjacent runs with identical formatting.  Open XML applications, including Word, can arbitrarily split runs as necessary.  If you, for instance, add a comment to a do</w:t>
       </w:r>
       <w:bookmarkStart w:id="0" w:name="_GoBack"/>
       <w:bookmarkEnd w:id="0"/>
@@ -1847,7 +788,6 @@
     <w:link w:val="berschrift1Zchn"/>
     <w:uiPriority w:val="9"/>
     <w:qFormat/>
-    <w:rsid w:val="00707E34"/>
     <w:pPr>
       <w:keepNext/>
       <w:keepLines/>
@@ -1870,7 +810,6 @@
     <w:semiHidden/>
     <w:unhideWhenUsed/>
     <w:qFormat/>
-    <w:rsid w:val="00707E34"/>
     <w:pPr>
       <w:keepNext/>
       <w:keepLines/>
@@ -1893,7 +832,6 @@
     <w:semiHidden/>
     <w:unhideWhenUsed/>
     <w:qFormat/>
-    <w:rsid w:val="00707E34"/>
     <w:pPr>
       <w:keepNext/>
       <w:keepLines/>
@@ -1916,7 +854,6 @@
     <w:semiHidden/>
     <w:unhideWhenUsed/>
     <w:qFormat/>
-    <w:rsid w:val="00707E34"/>
     <w:pPr>
       <w:keepNext/>
       <w:keepLines/>
@@ -1939,7 +876,6 @@
     <w:semiHidden/>
     <w:unhideWhenUsed/>
     <w:qFormat/>
-    <w:rsid w:val="00707E34"/>
     <w:pPr>
       <w:keepNext/>
       <w:keepLines/>
@@ -1960,7 +896,6 @@
     <w:semiHidden/>
     <w:unhideWhenUsed/>
     <w:qFormat/>
-    <w:rsid w:val="00707E34"/>
     <w:pPr>
       <w:keepNext/>
       <w:keepLines/>
@@ -1981,7 +916,6 @@
     <w:semiHidden/>
     <w:unhideWhenUsed/>
     <w:qFormat/>
-    <w:rsid w:val="00707E34"/>
     <w:pPr>
       <w:keepNext/>
       <w:keepLines/>
@@ -2004,7 +938,6 @@
     <w:semiHidden/>
     <w:unhideWhenUsed/>
     <w:qFormat/>
-    <w:rsid w:val="00707E34"/>
     <w:pPr>
       <w:keepNext/>
       <w:keepLines/>
@@ -2027,7 +960,6 @@
     <w:semiHidden/>
     <w:unhideWhenUsed/>
     <w:qFormat/>
-    <w:rsid w:val="00707E34"/>
     <w:pPr>
       <w:keepNext/>
       <w:keepLines/>
@@ -2077,7 +1009,6 @@
     <w:uiPriority w:val="99"/>
     <w:semiHidden/>
     <w:unhideWhenUsed/>
-    <w:rsid w:val="00707E34"/>
     <w:pPr>
       <w:spacing w:after="0"/>
     </w:pPr>
@@ -2090,7 +1021,6 @@
     <w:uiPriority w:val="99"/>
     <w:semiHidden/>
     <w:unhideWhenUsed/>
-    <w:rsid w:val="00707E34"/>
   </w:style>
   <w:style w:type="character" w:customStyle="1" w:styleId="AnredeZchn">
     <w:name w:val="Anrede Zchn"/>
@@ -2098,7 +1028,6 @@
     <w:link w:val="Anrede"/>
     <w:uiPriority w:val="99"/>
     <w:semiHidden/>
-    <w:rsid w:val="00707E34"/>
   </w:style>
   <w:style w:type="paragraph" w:styleId="Aufzhlungszeichen">
     <w:name w:val="List Bullet"/>
@@ -2106,7 +1035,6 @@
     <w:uiPriority w:val="99"/>
     <w:semiHidden/>
     <w:unhideWhenUsed/>
-    <w:rsid w:val="00707E34"/>
     <w:pPr>
       <w:numPr>
         <w:numId w:val="1"/>
@@ -2120,7 +1048,6 @@
     <w:uiPriority w:val="99"/>
     <w:semiHidden/>
     <w:unhideWhenUsed/>
-    <w:rsid w:val="00707E34"/>
     <w:pPr>
       <w:numPr>
         <w:numId w:val="2"/>
@@ -2134,7 +1061,6 @@
     <w:uiPriority w:val="99"/>
     <w:semiHidden/>
     <w:unhideWhenUsed/>
-    <w:rsid w:val="00707E34"/>
     <w:pPr>
       <w:numPr>
         <w:numId w:val="3"/>
@@ -2148,7 +1074,6 @@
     <w:uiPriority w:val="99"/>
     <w:semiHidden/>
     <w:unhideWhenUsed/>
-    <w:rsid w:val="00707E34"/>
     <w:pPr>
       <w:numPr>
         <w:numId w:val="4"/>
@@ -2162,7 +1087,6 @@
     <w:uiPriority w:val="99"/>
     <w:semiHidden/>
     <w:unhideWhenUsed/>
-    <w:rsid w:val="00707E34"/>
     <w:pPr>
       <w:numPr>
         <w:numId w:val="5"/>
@@ -2178,7 +1102,6 @@
     <w:semiHidden/>
     <w:unhideWhenUsed/>
     <w:qFormat/>
-    <w:rsid w:val="00707E34"/>
     <w:pPr>
       <w:spacing w:after="200" w:line="240" w:lineRule="auto"/>
     </w:pPr>
@@ -2196,7 +1119,6 @@
     <w:uiPriority w:val="99"/>
     <w:semiHidden/>
     <w:unhideWhenUsed/>
-    <w:rsid w:val="00707E34"/>
     <w:pPr>
       <w:pBdr>
         <w:top w:val="single" w:sz="2" w:space="10" w:color="5B9BD5" w:themeColor="accent1" w:shadow="1" w:frame="1"/>
@@ -2221,7 +1143,6 @@
     <w:uiPriority w:val="99"/>
     <w:semiHidden/>
     <w:unhideWhenUsed/>
-    <w:rsid w:val="00707E34"/>
   </w:style>
   <w:style w:type="character" w:customStyle="1" w:styleId="DatumZchn">
     <w:name w:val="Datum Zchn"/>
@@ -2229,7 +1150,6 @@
     <w:link w:val="Datum"/>
     <w:uiPriority w:val="99"/>
     <w:semiHidden/>
-    <w:rsid w:val="00707E34"/>
   </w:style>
   <w:style w:type="paragraph" w:styleId="Dokumentstruktur">
     <w:name w:val="Document Map"/>
@@ -2238,7 +1158,6 @@
     <w:uiPriority w:val="99"/>
     <w:semiHidden/>
     <w:unhideWhenUsed/>
-    <w:rsid w:val="00707E34"/>
     <w:pPr>
       <w:spacing w:after="0" w:line="240" w:lineRule="auto"/>
     </w:pPr>
@@ -2254,7 +1173,6 @@
     <w:link w:val="Dokumentstruktur"/>
     <w:uiPriority w:val="99"/>
     <w:semiHidden/>
-    <w:rsid w:val="00707E34"/>
     <w:rPr>
       <w:rFonts w:ascii="Segoe UI" w:hAnsi="Segoe UI" w:cs="Segoe UI"/>
       <w:sz w:val="16"/>
@@ -2268,7 +1186,6 @@
     <w:uiPriority w:val="99"/>
     <w:semiHidden/>
     <w:unhideWhenUsed/>
-    <w:rsid w:val="00707E34"/>
     <w:pPr>
       <w:spacing w:after="0" w:line="240" w:lineRule="auto"/>
     </w:pPr>
@@ -2279,7 +1196,6 @@
     <w:link w:val="E-Mail-Signatur"/>
     <w:uiPriority w:val="99"/>
     <w:semiHidden/>
-    <w:rsid w:val="00707E34"/>
   </w:style>
   <w:style w:type="paragraph" w:styleId="Endnotentext">
     <w:name w:val="endnote text"/>
@@ -2288,7 +1204,6 @@
     <w:uiPriority w:val="99"/>
     <w:semiHidden/>
     <w:unhideWhenUsed/>
-    <w:rsid w:val="00707E34"/>
     <w:pPr>
       <w:spacing w:after="0" w:line="240" w:lineRule="auto"/>
     </w:pPr>
@@ -2303,7 +1218,6 @@
     <w:link w:val="Endnotentext"/>
     <w:uiPriority w:val="99"/>
     <w:semiHidden/>
-    <w:rsid w:val="00707E34"/>
     <w:rPr>
       <w:sz w:val="20"/>
       <w:szCs w:val="20"/>
@@ -2317,7 +1231,6 @@
     <w:uiPriority w:val="99"/>
     <w:semiHidden/>
     <w:unhideWhenUsed/>
-    <w:rsid w:val="00707E34"/>
     <w:pPr>
       <w:spacing w:after="0" w:line="240" w:lineRule="auto"/>
     </w:pPr>
@@ -2328,7 +1241,6 @@
     <w:link w:val="Fu-Endnotenberschrift"/>
     <w:uiPriority w:val="99"/>
     <w:semiHidden/>
-    <w:rsid w:val="00707E34"/>
   </w:style>
   <w:style w:type="paragraph" w:styleId="Funotentext">
     <w:name w:val="footnote text"/>
@@ -2337,7 +1249,6 @@
     <w:uiPriority w:val="99"/>
     <w:semiHidden/>
     <w:unhideWhenUsed/>
-    <w:rsid w:val="00707E34"/>
     <w:pPr>
       <w:spacing w:after="0" w:line="240" w:lineRule="auto"/>
     </w:pPr>
@@ -2352,7 +1263,6 @@
     <w:link w:val="Funotentext"/>
     <w:uiPriority w:val="99"/>
     <w:semiHidden/>
-    <w:rsid w:val="00707E34"/>
     <w:rPr>
       <w:sz w:val="20"/>
       <w:szCs w:val="20"/>
@@ -2365,7 +1275,6 @@
     <w:uiPriority w:val="99"/>
     <w:semiHidden/>
     <w:unhideWhenUsed/>
-    <w:rsid w:val="00707E34"/>
     <w:pPr>
       <w:tabs>
         <w:tab w:val="center" w:pos="4536"/>
@@ -2380,7 +1289,6 @@
     <w:link w:val="Fuzeile"/>
     <w:uiPriority w:val="99"/>
     <w:semiHidden/>
-    <w:rsid w:val="00707E34"/>
   </w:style>
   <w:style w:type="paragraph" w:styleId="Gruformel">
     <w:name w:val="Closing"/>
@@ -2389,7 +1297,6 @@
     <w:uiPriority w:val="99"/>
     <w:semiHidden/>
     <w:unhideWhenUsed/>
-    <w:rsid w:val="00707E34"/>
     <w:pPr>
       <w:spacing w:after="0" w:line="240" w:lineRule="auto"/>
       <w:ind w:left="4252"/>
@@ -2401,7 +1308,6 @@
     <w:link w:val="Gruformel"/>
     <w:uiPriority w:val="99"/>
     <w:semiHidden/>
-    <w:rsid w:val="00707E34"/>
   </w:style>
   <w:style w:type="paragraph" w:styleId="HTMLAdresse">
     <w:name w:val="HTML Address"/>
@@ -2410,7 +1316,6 @@
     <w:uiPriority w:val="99"/>
     <w:semiHidden/>
     <w:unhideWhenUsed/>
-    <w:rsid w:val="00707E34"/>
     <w:pPr>
       <w:spacing w:after="0" w:line="240" w:lineRule="auto"/>
     </w:pPr>
@@ -2425,7 +1330,6 @@
     <w:link w:val="HTMLAdresse"/>
     <w:uiPriority w:val="99"/>
     <w:semiHidden/>
-    <w:rsid w:val="00707E34"/>
     <w:rPr>
       <w:i/>
       <w:iCs/>
@@ -2438,7 +1342,6 @@
     <w:uiPriority w:val="99"/>
     <w:semiHidden/>
     <w:unhideWhenUsed/>
-    <w:rsid w:val="00707E34"/>
     <w:pPr>
       <w:spacing w:after="0" w:line="240" w:lineRule="auto"/>
     </w:pPr>
@@ -2454,7 +1357,6 @@
     <w:link w:val="HTMLVorformatiert"/>
     <w:uiPriority w:val="99"/>
     <w:semiHidden/>
-    <w:rsid w:val="00707E34"/>
     <w:rPr>
       <w:rFonts w:ascii="Consolas" w:hAnsi="Consolas"/>
       <w:sz w:val="20"/>
@@ -2469,7 +1371,6 @@
     <w:uiPriority w:val="99"/>
     <w:semiHidden/>
     <w:unhideWhenUsed/>
-    <w:rsid w:val="00707E34"/>
     <w:pPr>
       <w:spacing w:after="0" w:line="240" w:lineRule="auto"/>
       <w:ind w:left="220" w:hanging="220"/>
@@ -2483,7 +1384,6 @@
     <w:uiPriority w:val="99"/>
     <w:semiHidden/>
     <w:unhideWhenUsed/>
-    <w:rsid w:val="00707E34"/>
     <w:pPr>
       <w:spacing w:after="0" w:line="240" w:lineRule="auto"/>
       <w:ind w:left="440" w:hanging="220"/>
@@ -2497,7 +1397,6 @@
     <w:uiPriority w:val="99"/>
     <w:semiHidden/>
     <w:unhideWhenUsed/>
-    <w:rsid w:val="00707E34"/>
     <w:pPr>
       <w:spacing w:after="0" w:line="240" w:lineRule="auto"/>
       <w:ind w:left="660" w:hanging="220"/>
@@ -2511,7 +1410,6 @@
     <w:uiPriority w:val="99"/>
     <w:semiHidden/>
     <w:unhideWhenUsed/>
-    <w:rsid w:val="00707E34"/>
     <w:pPr>
       <w:spacing w:after="0" w:line="240" w:lineRule="auto"/>
       <w:ind w:left="880" w:hanging="220"/>
@@ -2525,7 +1423,6 @@
     <w:uiPriority w:val="99"/>
     <w:semiHidden/>
     <w:unhideWhenUsed/>
-    <w:rsid w:val="00707E34"/>
     <w:pPr>
       <w:spacing w:after="0" w:line="240" w:lineRule="auto"/>
       <w:ind w:left="1100" w:hanging="220"/>
@@ -2539,7 +1436,6 @@
     <w:uiPriority w:val="99"/>
     <w:semiHidden/>
     <w:unhideWhenUsed/>
-    <w:rsid w:val="00707E34"/>
     <w:pPr>
       <w:spacing w:after="0" w:line="240" w:lineRule="auto"/>
       <w:ind w:left="1320" w:hanging="220"/>
@@ -2553,7 +1449,6 @@
     <w:uiPriority w:val="99"/>
     <w:semiHidden/>
     <w:unhideWhenUsed/>
-    <w:rsid w:val="00707E34"/>
     <w:pPr>
       <w:spacing w:after="0" w:line="240" w:lineRule="auto"/>
       <w:ind w:left="1540" w:hanging="220"/>
@@ -2567,7 +1462,6 @@
     <w:uiPriority w:val="99"/>
     <w:semiHidden/>
     <w:unhideWhenUsed/>
-    <w:rsid w:val="00707E34"/>
     <w:pPr>
       <w:spacing w:after="0" w:line="240" w:lineRule="auto"/>
       <w:ind w:left="1760" w:hanging="220"/>
@@ -2581,7 +1475,6 @@
     <w:uiPriority w:val="99"/>
     <w:semiHidden/>
     <w:unhideWhenUsed/>
-    <w:rsid w:val="00707E34"/>
     <w:pPr>
       <w:spacing w:after="0" w:line="240" w:lineRule="auto"/>
       <w:ind w:left="1980" w:hanging="220"/>
@@ -2594,7 +1487,6 @@
     <w:uiPriority w:val="99"/>
     <w:semiHidden/>
     <w:unhideWhenUsed/>
-    <w:rsid w:val="00707E34"/>
     <w:rPr>
       <w:rFonts w:asciiTheme="majorHAnsi" w:eastAsiaTheme="majorEastAsia" w:hAnsiTheme="majorHAnsi" w:cstheme="majorBidi"/>
       <w:b/>
@@ -2606,7 +1498,6 @@
     <w:basedOn w:val="Absatz-Standardschriftart"/>
     <w:link w:val="berschrift1"/>
     <w:uiPriority w:val="9"/>
-    <w:rsid w:val="00707E34"/>
     <w:rPr>
       <w:rFonts w:asciiTheme="majorHAnsi" w:eastAsiaTheme="majorEastAsia" w:hAnsiTheme="majorHAnsi" w:cstheme="majorBidi"/>
       <w:color w:val="2E74B5" w:themeColor="accent1" w:themeShade="BF"/>
@@ -2622,7 +1513,6 @@
     <w:semiHidden/>
     <w:unhideWhenUsed/>
     <w:qFormat/>
-    <w:rsid w:val="00707E34"/>
     <w:pPr>
       <w:outlineLvl w:val="9"/>
     </w:pPr>
@@ -2634,7 +1524,6 @@
     <w:link w:val="IntensivesZitatZchn"/>
     <w:uiPriority w:val="30"/>
     <w:qFormat/>
-    <w:rsid w:val="00707E34"/>
     <w:pPr>
       <w:pBdr>
         <w:top w:val="single" w:sz="4" w:space="10" w:color="5B9BD5" w:themeColor="accent1"/>
@@ -2655,7 +1544,6 @@
     <w:basedOn w:val="Absatz-Standardschriftart"/>
     <w:link w:val="IntensivesZitat"/>
     <w:uiPriority w:val="30"/>
-    <w:rsid w:val="00707E34"/>
     <w:rPr>
       <w:i/>
       <w:iCs/>
@@ -2666,7 +1554,6 @@
     <w:name w:val="No Spacing"/>
     <w:uiPriority w:val="1"/>
     <w:qFormat/>
-    <w:rsid w:val="00707E34"/>
     <w:pPr>
       <w:spacing w:after="0" w:line="240" w:lineRule="auto"/>
     </w:pPr>
@@ -2678,7 +1565,6 @@
     <w:uiPriority w:val="99"/>
     <w:semiHidden/>
     <w:unhideWhenUsed/>
-    <w:rsid w:val="00707E34"/>
     <w:pPr>
       <w:spacing w:line="240" w:lineRule="auto"/>
     </w:pPr>
@@ -2693,7 +1579,6 @@
     <w:link w:val="Kommentartext"/>
     <w:uiPriority w:val="99"/>
     <w:semiHidden/>
-    <w:rsid w:val="00707E34"/>
     <w:rPr>
       <w:sz w:val="20"/>
       <w:szCs w:val="20"/>
@@ -2707,7 +1592,6 @@
     <w:uiPriority w:val="99"/>
     <w:semiHidden/>
     <w:unhideWhenUsed/>
-    <w:rsid w:val="00707E34"/>
     <w:rPr>
       <w:b/>
       <w:bCs/>
@@ -2719,7 +1603,6 @@
     <w:link w:val="Kommentarthema"/>
     <w:uiPriority w:val="99"/>
     <w:semiHidden/>
-    <w:rsid w:val="00707E34"/>
     <w:rPr>
       <w:b/>
       <w:bCs/>
@@ -2734,7 +1617,6 @@
     <w:uiPriority w:val="99"/>
     <w:semiHidden/>
     <w:unhideWhenUsed/>
-    <w:rsid w:val="00707E34"/>
     <w:pPr>
       <w:tabs>
         <w:tab w:val="center" w:pos="4536"/>
@@ -2749,7 +1631,6 @@
     <w:link w:val="Kopfzeile"/>
     <w:uiPriority w:val="99"/>
     <w:semiHidden/>
-    <w:rsid w:val="00707E34"/>
   </w:style>
   <w:style w:type="paragraph" w:styleId="Liste">
     <w:name w:val="List"/>
@@ -2757,7 +1638,6 @@
     <w:uiPriority w:val="99"/>
     <w:semiHidden/>
     <w:unhideWhenUsed/>
-    <w:rsid w:val="00707E34"/>
     <w:pPr>
       <w:ind w:left="283" w:hanging="283"/>
       <w:contextualSpacing/>
@@ -2769,7 +1649,6 @@
     <w:uiPriority w:val="99"/>
     <w:semiHidden/>
     <w:unhideWhenUsed/>
-    <w:rsid w:val="00707E34"/>
     <w:pPr>
       <w:ind w:left="566" w:hanging="283"/>
       <w:contextualSpacing/>
@@ -2781,7 +1660,6 @@
     <w:uiPriority w:val="99"/>
     <w:semiHidden/>
     <w:unhideWhenUsed/>
-    <w:rsid w:val="00707E34"/>
     <w:pPr>
       <w:ind w:left="849" w:hanging="283"/>
       <w:contextualSpacing/>
@@ -2793,7 +1671,6 @@
     <w:uiPriority w:val="99"/>
     <w:semiHidden/>
     <w:unhideWhenUsed/>
-    <w:rsid w:val="00707E34"/>
     <w:pPr>
       <w:ind w:left="1132" w:hanging="283"/>
       <w:contextualSpacing/>
@@ -2805,7 +1682,6 @@
     <w:uiPriority w:val="99"/>
     <w:semiHidden/>
     <w:unhideWhenUsed/>
-    <w:rsid w:val="00707E34"/>
     <w:pPr>
       <w:ind w:left="1415" w:hanging="283"/>
       <w:contextualSpacing/>
@@ -2816,7 +1692,6 @@
     <w:basedOn w:val="Standard"/>
     <w:uiPriority w:val="34"/>
     <w:qFormat/>
-    <w:rsid w:val="00707E34"/>
     <w:pPr>
       <w:ind w:left="720"/>
       <w:contextualSpacing/>
@@ -2828,7 +1703,6 @@
     <w:uiPriority w:val="99"/>
     <w:semiHidden/>
     <w:unhideWhenUsed/>
-    <w:rsid w:val="00707E34"/>
     <w:pPr>
       <w:spacing w:after="120"/>
       <w:ind w:left="283"/>
@@ -2841,7 +1715,6 @@
     <w:uiPriority w:val="99"/>
     <w:semiHidden/>
     <w:unhideWhenUsed/>
-    <w:rsid w:val="00707E34"/>
     <w:pPr>
       <w:spacing w:after="120"/>
       <w:ind w:left="566"/>
@@ -2854,7 +1727,6 @@
     <w:uiPriority w:val="99"/>
     <w:semiHidden/>
     <w:unhideWhenUsed/>
-    <w:rsid w:val="00707E34"/>
     <w:pPr>
       <w:spacing w:after="120"/>
       <w:ind w:left="849"/>
@@ -2867,7 +1739,6 @@
     <w:uiPriority w:val="99"/>
     <w:semiHidden/>
     <w:unhideWhenUsed/>
-    <w:rsid w:val="00707E34"/>
     <w:pPr>
       <w:spacing w:after="120"/>
       <w:ind w:left="1132"/>
@@ -2880,7 +1751,6 @@
     <w:uiPriority w:val="99"/>
     <w:semiHidden/>
     <w:unhideWhenUsed/>
-    <w:rsid w:val="00707E34"/>
     <w:pPr>
       <w:spacing w:after="120"/>
       <w:ind w:left="1415"/>
@@ -2893,7 +1763,6 @@
     <w:uiPriority w:val="99"/>
     <w:semiHidden/>
     <w:unhideWhenUsed/>
-    <w:rsid w:val="00707E34"/>
     <w:pPr>
       <w:numPr>
         <w:numId w:val="6"/>
@@ -2907,7 +1776,6 @@
     <w:uiPriority w:val="99"/>
     <w:semiHidden/>
     <w:unhideWhenUsed/>
-    <w:rsid w:val="00707E34"/>
     <w:pPr>
       <w:numPr>
         <w:numId w:val="7"/>
@@ -2921,7 +1789,6 @@
     <w:uiPriority w:val="99"/>
     <w:semiHidden/>
     <w:unhideWhenUsed/>
-    <w:rsid w:val="00707E34"/>
     <w:pPr>
       <w:numPr>
         <w:numId w:val="8"/>
@@ -2935,7 +1802,6 @@
     <w:uiPriority w:val="99"/>
     <w:semiHidden/>
     <w:unhideWhenUsed/>
-    <w:rsid w:val="00707E34"/>
     <w:pPr>
       <w:numPr>
         <w:numId w:val="9"/>
@@ -2949,7 +1815,6 @@
     <w:uiPriority w:val="99"/>
     <w:semiHidden/>
     <w:unhideWhenUsed/>
-    <w:rsid w:val="00707E34"/>
     <w:pPr>
       <w:numPr>
         <w:numId w:val="10"/>
@@ -2964,7 +1829,6 @@
     <w:uiPriority w:val="37"/>
     <w:semiHidden/>
     <w:unhideWhenUsed/>
-    <w:rsid w:val="00707E34"/>
   </w:style>
   <w:style w:type="paragraph" w:styleId="Makrotext">
     <w:name w:val="macro"/>
@@ -2972,7 +1836,6 @@
     <w:uiPriority w:val="99"/>
     <w:semiHidden/>
     <w:unhideWhenUsed/>
-    <w:rsid w:val="00707E34"/>
     <w:pPr>
       <w:tabs>
         <w:tab w:val="left" w:pos="480"/>
@@ -2999,7 +1862,6 @@
     <w:link w:val="Makrotext"/>
     <w:uiPriority w:val="99"/>
     <w:semiHidden/>
-    <w:rsid w:val="00707E34"/>
     <w:rPr>
       <w:rFonts w:ascii="Consolas" w:hAnsi="Consolas"/>
       <w:sz w:val="20"/>
@@ -3013,7 +1875,6 @@
     <w:uiPriority w:val="99"/>
     <w:semiHidden/>
     <w:unhideWhenUsed/>
-    <w:rsid w:val="00707E34"/>
     <w:pPr>
       <w:pBdr>
         <w:top w:val="single" w:sz="6" w:space="1" w:color="auto"/>
@@ -3037,7 +1898,6 @@
     <w:link w:val="Nachrichtenkopf"/>
     <w:uiPriority w:val="99"/>
     <w:semiHidden/>
-    <w:rsid w:val="00707E34"/>
     <w:rPr>
       <w:rFonts w:asciiTheme="majorHAnsi" w:eastAsiaTheme="majorEastAsia" w:hAnsiTheme="majorHAnsi" w:cstheme="majorBidi"/>
       <w:sz w:val="24"/>
@@ -3052,7 +1912,6 @@
     <w:uiPriority w:val="99"/>
     <w:semiHidden/>
     <w:unhideWhenUsed/>
-    <w:rsid w:val="00707E34"/>
     <w:pPr>
       <w:spacing w:after="0" w:line="240" w:lineRule="auto"/>
     </w:pPr>
@@ -3068,7 +1927,6 @@
     <w:link w:val="NurText"/>
     <w:uiPriority w:val="99"/>
     <w:semiHidden/>
-    <w:rsid w:val="00707E34"/>
     <w:rPr>
       <w:rFonts w:ascii="Consolas" w:hAnsi="Consolas"/>
       <w:sz w:val="21"/>
@@ -3082,7 +1940,6 @@
     <w:uiPriority w:val="99"/>
     <w:semiHidden/>
     <w:unhideWhenUsed/>
-    <w:rsid w:val="00707E34"/>
     <w:pPr>
       <w:spacing w:after="0"/>
       <w:ind w:left="220" w:hanging="220"/>
@@ -3095,7 +1952,6 @@
     <w:uiPriority w:val="99"/>
     <w:semiHidden/>
     <w:unhideWhenUsed/>
-    <w:rsid w:val="00707E34"/>
     <w:pPr>
       <w:spacing w:before="120"/>
     </w:pPr>
@@ -3114,7 +1970,6 @@
     <w:uiPriority w:val="99"/>
     <w:semiHidden/>
     <w:unhideWhenUsed/>
-    <w:rsid w:val="00707E34"/>
     <w:pPr>
       <w:spacing w:after="0" w:line="240" w:lineRule="auto"/>
     </w:pPr>
@@ -3130,7 +1985,6 @@
     <w:link w:val="Sprechblasentext"/>
     <w:uiPriority w:val="99"/>
     <w:semiHidden/>
-    <w:rsid w:val="00707E34"/>
     <w:rPr>
       <w:rFonts w:ascii="Segoe UI" w:hAnsi="Segoe UI" w:cs="Segoe UI"/>
       <w:sz w:val="18"/>
@@ -3143,7 +1997,6 @@
     <w:uiPriority w:val="99"/>
     <w:semiHidden/>
     <w:unhideWhenUsed/>
-    <w:rsid w:val="00707E34"/>
     <w:rPr>
       <w:rFonts w:ascii="Times New Roman" w:hAnsi="Times New Roman" w:cs="Times New Roman"/>
       <w:sz w:val="24"/>
@@ -3156,7 +2009,6 @@
     <w:uiPriority w:val="99"/>
     <w:semiHidden/>
     <w:unhideWhenUsed/>
-    <w:rsid w:val="00707E34"/>
     <w:pPr>
       <w:ind w:left="708"/>
     </w:pPr>
@@ -3168,7 +2020,6 @@
     <w:uiPriority w:val="99"/>
     <w:semiHidden/>
     <w:unhideWhenUsed/>
-    <w:rsid w:val="00707E34"/>
     <w:pPr>
       <w:spacing w:after="120"/>
     </w:pPr>
@@ -3179,7 +2030,6 @@
     <w:link w:val="Textkrper"/>
     <w:uiPriority w:val="99"/>
     <w:semiHidden/>
-    <w:rsid w:val="00707E34"/>
   </w:style>
   <w:style w:type="paragraph" w:styleId="Textkrper2">
     <w:name w:val="Body Text 2"/>
@@ -3188,7 +2038,6 @@
     <w:uiPriority w:val="99"/>
     <w:semiHidden/>
     <w:unhideWhenUsed/>
-    <w:rsid w:val="00707E34"/>
     <w:pPr>
       <w:spacing w:after="120" w:line="480" w:lineRule="auto"/>
     </w:pPr>
@@ -3199,7 +2048,6 @@
     <w:link w:val="Textkrper2"/>
     <w:uiPriority w:val="99"/>
     <w:semiHidden/>
-    <w:rsid w:val="00707E34"/>
   </w:style>
   <w:style w:type="paragraph" w:styleId="Textkrper3">
     <w:name w:val="Body Text 3"/>
@@ -3208,7 +2056,6 @@
     <w:uiPriority w:val="99"/>
     <w:semiHidden/>
     <w:unhideWhenUsed/>
-    <w:rsid w:val="00707E34"/>
     <w:pPr>
       <w:spacing w:after="120"/>
     </w:pPr>
@@ -3223,7 +2070,6 @@
     <w:link w:val="Textkrper3"/>
     <w:uiPriority w:val="99"/>
     <w:semiHidden/>
-    <w:rsid w:val="00707E34"/>
     <w:rPr>
       <w:sz w:val="16"/>
       <w:szCs w:val="16"/>
@@ -3236,7 +2082,6 @@
     <w:uiPriority w:val="99"/>
     <w:semiHidden/>
     <w:unhideWhenUsed/>
-    <w:rsid w:val="00707E34"/>
     <w:pPr>
       <w:spacing w:after="120" w:line="480" w:lineRule="auto"/>
       <w:ind w:left="283"/>
@@ -3248,7 +2093,6 @@
     <w:link w:val="Textkrper-Einzug2"/>
     <w:uiPriority w:val="99"/>
     <w:semiHidden/>
-    <w:rsid w:val="00707E34"/>
   </w:style>
   <w:style w:type="paragraph" w:styleId="Textkrper-Einzug3">
     <w:name w:val="Body Text Indent 3"/>
@@ -3257,7 +2101,6 @@
     <w:uiPriority w:val="99"/>
     <w:semiHidden/>
     <w:unhideWhenUsed/>
-    <w:rsid w:val="00707E34"/>
     <w:pPr>
       <w:spacing w:after="120"/>
       <w:ind w:left="283"/>
@@ -3273,7 +2116,6 @@
     <w:link w:val="Textkrper-Einzug3"/>
     <w:uiPriority w:val="99"/>
     <w:semiHidden/>
-    <w:rsid w:val="00707E34"/>
     <w:rPr>
       <w:sz w:val="16"/>
       <w:szCs w:val="16"/>
@@ -3286,7 +2128,6 @@
     <w:uiPriority w:val="99"/>
     <w:semiHidden/>
     <w:unhideWhenUsed/>
-    <w:rsid w:val="00707E34"/>
     <w:pPr>
       <w:spacing w:after="160"/>
       <w:ind w:firstLine="360"/>
@@ -3298,7 +2139,6 @@
     <w:link w:val="Textkrper-Erstzeileneinzug"/>
     <w:uiPriority w:val="99"/>
     <w:semiHidden/>
-    <w:rsid w:val="00707E34"/>
   </w:style>
   <w:style w:type="paragraph" w:styleId="Textkrper-Zeileneinzug">
     <w:name w:val="Body Text Indent"/>
@@ -3307,7 +2147,6 @@
     <w:uiPriority w:val="99"/>
     <w:semiHidden/>
     <w:unhideWhenUsed/>
-    <w:rsid w:val="00707E34"/>
     <w:pPr>
       <w:spacing w:after="120"/>
       <w:ind w:left="283"/>
@@ -3319,7 +2158,6 @@
     <w:link w:val="Textkrper-Zeileneinzug"/>
     <w:uiPriority w:val="99"/>
     <w:semiHidden/>
-    <w:rsid w:val="00707E34"/>
   </w:style>
   <w:style w:type="paragraph" w:styleId="Textkrper-Erstzeileneinzug2">
     <w:name w:val="Body Text First Indent 2"/>
@@ -3328,7 +2166,6 @@
     <w:uiPriority w:val="99"/>
     <w:semiHidden/>
     <w:unhideWhenUsed/>
-    <w:rsid w:val="00707E34"/>
     <w:pPr>
       <w:spacing w:after="160"/>
       <w:ind w:left="360" w:firstLine="360"/>
@@ -3340,7 +2177,6 @@
     <w:link w:val="Textkrper-Erstzeileneinzug2"/>
     <w:uiPriority w:val="99"/>
     <w:semiHidden/>
-    <w:rsid w:val="00707E34"/>
   </w:style>
   <w:style w:type="paragraph" w:styleId="Titel">
     <w:name w:val="Title"/>
@@ -3349,7 +2185,6 @@
     <w:link w:val="TitelZchn"/>
     <w:uiPriority w:val="10"/>
     <w:qFormat/>
-    <w:rsid w:val="00707E34"/>
     <w:pPr>
       <w:spacing w:after="0" w:line="240" w:lineRule="auto"/>
       <w:contextualSpacing/>
@@ -3367,7 +2202,6 @@
     <w:basedOn w:val="Absatz-Standardschriftart"/>
     <w:link w:val="Titel"/>
     <w:uiPriority w:val="10"/>
-    <w:rsid w:val="00707E34"/>
     <w:rPr>
       <w:rFonts w:asciiTheme="majorHAnsi" w:eastAsiaTheme="majorEastAsia" w:hAnsiTheme="majorHAnsi" w:cstheme="majorBidi"/>
       <w:spacing w:val="-10"/>
@@ -3382,7 +2216,6 @@
     <w:link w:val="berschrift2"/>
     <w:uiPriority w:val="9"/>
     <w:semiHidden/>
-    <w:rsid w:val="00707E34"/>
     <w:rPr>
       <w:rFonts w:asciiTheme="majorHAnsi" w:eastAsiaTheme="majorEastAsia" w:hAnsiTheme="majorHAnsi" w:cstheme="majorBidi"/>
       <w:color w:val="2E74B5" w:themeColor="accent1" w:themeShade="BF"/>
@@ -3396,7 +2229,6 @@
     <w:link w:val="berschrift3"/>
     <w:uiPriority w:val="9"/>
     <w:semiHidden/>
-    <w:rsid w:val="00707E34"/>
     <w:rPr>
       <w:rFonts w:asciiTheme="majorHAnsi" w:eastAsiaTheme="majorEastAsia" w:hAnsiTheme="majorHAnsi" w:cstheme="majorBidi"/>
       <w:color w:val="1F4D78" w:themeColor="accent1" w:themeShade="7F"/>
@@ -3410,7 +2242,6 @@
     <w:link w:val="berschrift4"/>
     <w:uiPriority w:val="9"/>
     <w:semiHidden/>
-    <w:rsid w:val="00707E34"/>
     <w:rPr>
       <w:rFonts w:asciiTheme="majorHAnsi" w:eastAsiaTheme="majorEastAsia" w:hAnsiTheme="majorHAnsi" w:cstheme="majorBidi"/>
       <w:i/>
@@ -3424,7 +2255,6 @@
     <w:link w:val="berschrift5"/>
     <w:uiPriority w:val="9"/>
     <w:semiHidden/>
-    <w:rsid w:val="00707E34"/>
     <w:rPr>
       <w:rFonts w:asciiTheme="majorHAnsi" w:eastAsiaTheme="majorEastAsia" w:hAnsiTheme="majorHAnsi" w:cstheme="majorBidi"/>
       <w:color w:val="2E74B5" w:themeColor="accent1" w:themeShade="BF"/>
@@ -3436,7 +2266,6 @@
     <w:link w:val="berschrift6"/>
     <w:uiPriority w:val="9"/>
     <w:semiHidden/>
-    <w:rsid w:val="00707E34"/>
     <w:rPr>
       <w:rFonts w:asciiTheme="majorHAnsi" w:eastAsiaTheme="majorEastAsia" w:hAnsiTheme="majorHAnsi" w:cstheme="majorBidi"/>
       <w:color w:val="1F4D78" w:themeColor="accent1" w:themeShade="7F"/>
@@ -3448,7 +2277,6 @@
     <w:link w:val="berschrift7"/>
     <w:uiPriority w:val="9"/>
     <w:semiHidden/>
-    <w:rsid w:val="00707E34"/>
     <w:rPr>
       <w:rFonts w:asciiTheme="majorHAnsi" w:eastAsiaTheme="majorEastAsia" w:hAnsiTheme="majorHAnsi" w:cstheme="majorBidi"/>
       <w:i/>
@@ -3462,7 +2290,6 @@
     <w:link w:val="berschrift8"/>
     <w:uiPriority w:val="9"/>
     <w:semiHidden/>
-    <w:rsid w:val="00707E34"/>
     <w:rPr>
       <w:rFonts w:asciiTheme="majorHAnsi" w:eastAsiaTheme="majorEastAsia" w:hAnsiTheme="majorHAnsi" w:cstheme="majorBidi"/>
       <w:color w:val="272727" w:themeColor="text1" w:themeTint="D8"/>
@@ -3476,7 +2303,6 @@
     <w:link w:val="berschrift9"/>
     <w:uiPriority w:val="9"/>
     <w:semiHidden/>
-    <w:rsid w:val="00707E34"/>
     <w:rPr>
       <w:rFonts w:asciiTheme="majorHAnsi" w:eastAsiaTheme="majorEastAsia" w:hAnsiTheme="majorHAnsi" w:cstheme="majorBidi"/>
       <w:i/>
@@ -3492,7 +2318,6 @@
     <w:uiPriority w:val="99"/>
     <w:semiHidden/>
     <w:unhideWhenUsed/>
-    <w:rsid w:val="00707E34"/>
     <w:pPr>
       <w:spacing w:after="0" w:line="240" w:lineRule="auto"/>
     </w:pPr>
@@ -3508,7 +2333,6 @@
     <w:uiPriority w:val="99"/>
     <w:semiHidden/>
     <w:unhideWhenUsed/>
-    <w:rsid w:val="00707E34"/>
     <w:pPr>
       <w:framePr w:w="4320" w:h="2160" w:hRule="exact" w:hSpace="141" w:wrap="auto" w:hAnchor="page" w:xAlign="center" w:yAlign="bottom"/>
       <w:spacing w:after="0" w:line="240" w:lineRule="auto"/>
@@ -3527,7 +2351,6 @@
     <w:uiPriority w:val="99"/>
     <w:semiHidden/>
     <w:unhideWhenUsed/>
-    <w:rsid w:val="00707E34"/>
     <w:pPr>
       <w:spacing w:after="0" w:line="240" w:lineRule="auto"/>
       <w:ind w:left="4252"/>
@@ -3539,7 +2362,6 @@
     <w:link w:val="Unterschrift"/>
     <w:uiPriority w:val="99"/>
     <w:semiHidden/>
-    <w:rsid w:val="00707E34"/>
   </w:style>
   <w:style w:type="paragraph" w:styleId="Untertitel">
     <w:name w:val="Subtitle"/>
@@ -3548,7 +2370,6 @@
     <w:link w:val="UntertitelZchn"/>
     <w:uiPriority w:val="11"/>
     <w:qFormat/>
-    <w:rsid w:val="00707E34"/>
     <w:pPr>
       <w:numPr>
         <w:ilvl w:val="1"/>
@@ -3565,7 +2386,6 @@
     <w:basedOn w:val="Absatz-Standardschriftart"/>
     <w:link w:val="Untertitel"/>
     <w:uiPriority w:val="11"/>
-    <w:rsid w:val="00707E34"/>
     <w:rPr>
       <w:rFonts w:eastAsiaTheme="minorEastAsia"/>
       <w:color w:val="5A5A5A" w:themeColor="text1" w:themeTint="A5"/>
@@ -3580,7 +2400,6 @@
     <w:uiPriority w:val="39"/>
     <w:semiHidden/>
     <w:unhideWhenUsed/>
-    <w:rsid w:val="00707E34"/>
     <w:pPr>
       <w:spacing w:after="100"/>
     </w:pPr>
@@ -3593,7 +2412,6 @@
     <w:uiPriority w:val="39"/>
     <w:semiHidden/>
     <w:unhideWhenUsed/>
-    <w:rsid w:val="00707E34"/>
     <w:pPr>
       <w:spacing w:after="100"/>
       <w:ind w:left="220"/>
@@ -3607,7 +2425,6 @@
     <w:uiPriority w:val="39"/>
     <w:semiHidden/>
     <w:unhideWhenUsed/>
-    <w:rsid w:val="00707E34"/>
     <w:pPr>
       <w:spacing w:after="100"/>
       <w:ind w:left="440"/>
@@ -3621,7 +2438,6 @@
     <w:uiPriority w:val="39"/>
     <w:semiHidden/>
     <w:unhideWhenUsed/>
-    <w:rsid w:val="00707E34"/>
     <w:pPr>
       <w:spacing w:after="100"/>
       <w:ind w:left="660"/>
@@ -3635,7 +2451,6 @@
     <w:uiPriority w:val="39"/>
     <w:semiHidden/>
     <w:unhideWhenUsed/>
-    <w:rsid w:val="00707E34"/>
     <w:pPr>
       <w:spacing w:after="100"/>
       <w:ind w:left="880"/>
@@ -3649,7 +2464,6 @@
     <w:uiPriority w:val="39"/>
     <w:semiHidden/>
     <w:unhideWhenUsed/>
-    <w:rsid w:val="00707E34"/>
     <w:pPr>
       <w:spacing w:after="100"/>
       <w:ind w:left="1100"/>
@@ -3663,7 +2477,6 @@
     <w:uiPriority w:val="39"/>
     <w:semiHidden/>
     <w:unhideWhenUsed/>
-    <w:rsid w:val="00707E34"/>
     <w:pPr>
       <w:spacing w:after="100"/>
       <w:ind w:left="1320"/>
@@ -3677,7 +2490,6 @@
     <w:uiPriority w:val="39"/>
     <w:semiHidden/>
     <w:unhideWhenUsed/>
-    <w:rsid w:val="00707E34"/>
     <w:pPr>
       <w:spacing w:after="100"/>
       <w:ind w:left="1540"/>
@@ -3691,7 +2503,6 @@
     <w:uiPriority w:val="39"/>
     <w:semiHidden/>
     <w:unhideWhenUsed/>
-    <w:rsid w:val="00707E34"/>
     <w:pPr>
       <w:spacing w:after="100"/>
       <w:ind w:left="1760"/>
@@ -3704,7 +2515,6 @@
     <w:link w:val="ZitatZchn"/>
     <w:uiPriority w:val="29"/>
     <w:qFormat/>
-    <w:rsid w:val="00707E34"/>
     <w:pPr>
       <w:spacing w:before="200"/>
       <w:ind w:left="864" w:right="864"/>
@@ -3721,7 +2531,6 @@
     <w:basedOn w:val="Absatz-Standardschriftart"/>
     <w:link w:val="Zitat"/>
     <w:uiPriority w:val="29"/>
-    <w:rsid w:val="00707E34"/>
     <w:rPr>
       <w:i/>
       <w:iCs/>

</xml_diff>